<commit_message>
Update Groupe etc CdC
Update Groupe, Noms, Thème et signature
</commit_message>
<xml_diff>
--- a/Livrables/CdC-P_GestProj.docx
+++ b/Livrables/CdC-P_GestProj.docx
@@ -1,6 +1,6 @@
 
 <file path=word/document.xml><?xml version="1.0" encoding="utf-8"?>
-<w:document xmlns:wpc="http://schemas.microsoft.com/office/word/2010/wordprocessingCanvas" xmlns:cx="http://schemas.microsoft.com/office/drawing/2014/chartex" xmlns:cx1="http://schemas.microsoft.com/office/drawing/2015/9/8/chartex" xmlns:cx2="http://schemas.microsoft.com/office/drawing/2015/10/21/chartex" xmlns:cx3="http://schemas.microsoft.com/office/drawing/2016/5/9/chartex" xmlns:cx4="http://schemas.microsoft.com/office/drawing/2016/5/10/chartex" xmlns:cx5="http://schemas.microsoft.com/office/drawing/2016/5/11/chartex" xmlns:cx6="http://schemas.microsoft.com/office/drawing/2016/5/12/chartex" xmlns:cx7="http://schemas.microsoft.com/office/drawing/2016/5/13/chartex" xmlns:cx8="http://schemas.microsoft.com/office/drawing/2016/5/14/chartex" xmlns:mc="http://schemas.openxmlformats.org/markup-compatibility/2006" xmlns:aink="http://schemas.microsoft.com/office/drawing/2016/ink" xmlns:am3d="http://schemas.microsoft.com/office/drawing/2017/model3d" xmlns:o="urn:schemas-microsoft-com:office:office" xmlns:oel="http://schemas.microsoft.com/office/2019/extlst" xmlns:r="http://schemas.openxmlformats.org/officeDocument/2006/relationships" xmlns:m="http://schemas.openxmlformats.org/officeDocument/2006/math" xmlns:v="urn:schemas-microsoft-com:vml" xmlns:wp14="http://schemas.microsoft.com/office/word/2010/wordprocessingDrawing" xmlns:wp="http://schemas.openxmlformats.org/drawingml/2006/wordprocessingDrawing" xmlns:w10="urn:schemas-microsoft-com:office:word" xmlns:w="http://schemas.openxmlformats.org/wordprocessingml/2006/main" xmlns:w14="http://schemas.microsoft.com/office/word/2010/wordml" xmlns:w15="http://schemas.microsoft.com/office/word/2012/wordml" xmlns:w16cex="http://schemas.microsoft.com/office/word/2018/wordml/cex" xmlns:w16cid="http://schemas.microsoft.com/office/word/2016/wordml/cid" xmlns:w16="http://schemas.microsoft.com/office/word/2018/wordml" xmlns:w16sdtdh="http://schemas.microsoft.com/office/word/2020/wordml/sdtdatahash" xmlns:w16se="http://schemas.microsoft.com/office/word/2015/wordml/symex" xmlns:wpg="http://schemas.microsoft.com/office/word/2010/wordprocessingGroup" xmlns:wpi="http://schemas.microsoft.com/office/word/2010/wordprocessingInk" xmlns:wne="http://schemas.microsoft.com/office/word/2006/wordml" xmlns:wps="http://schemas.microsoft.com/office/word/2010/wordprocessingShape" mc:Ignorable="w14 w15 w16se w16cid w16 w16cex w16sdtdh wp14">
+<w:document xmlns:wpc="http://schemas.microsoft.com/office/word/2010/wordprocessingCanvas" xmlns:cx="http://schemas.microsoft.com/office/drawing/2014/chartex" xmlns:cx1="http://schemas.microsoft.com/office/drawing/2015/9/8/chartex" xmlns:mc="http://schemas.openxmlformats.org/markup-compatibility/2006" xmlns:o="urn:schemas-microsoft-com:office:office" xmlns:r="http://schemas.openxmlformats.org/officeDocument/2006/relationships" xmlns:m="http://schemas.openxmlformats.org/officeDocument/2006/math" xmlns:v="urn:schemas-microsoft-com:vml" xmlns:wp14="http://schemas.microsoft.com/office/word/2010/wordprocessingDrawing" xmlns:wp="http://schemas.openxmlformats.org/drawingml/2006/wordprocessingDrawing" xmlns:w10="urn:schemas-microsoft-com:office:word" xmlns:w="http://schemas.openxmlformats.org/wordprocessingml/2006/main" xmlns:w14="http://schemas.microsoft.com/office/word/2010/wordml" xmlns:w15="http://schemas.microsoft.com/office/word/2012/wordml" xmlns:w16se="http://schemas.microsoft.com/office/word/2015/wordml/symex" xmlns:wpg="http://schemas.microsoft.com/office/word/2010/wordprocessingGroup" xmlns:wpi="http://schemas.microsoft.com/office/word/2010/wordprocessingInk" xmlns:wne="http://schemas.microsoft.com/office/word/2006/wordml" xmlns:wps="http://schemas.microsoft.com/office/word/2010/wordprocessingShape" mc:Ignorable="w14 w15 w16se wp14">
   <w:body>
     <w:p>
       <w:pPr>
@@ -51,7 +51,13 @@
           <w:tcPr>
             <w:tcW w:w="7505" w:type="dxa"/>
           </w:tcPr>
-          <w:p/>
+          <w:p>
+            <w:proofErr w:type="spellStart"/>
+            <w:r>
+              <w:t>OnlyUpSàrl</w:t>
+            </w:r>
+            <w:proofErr w:type="spellEnd"/>
+          </w:p>
         </w:tc>
       </w:tr>
       <w:tr>
@@ -69,7 +75,19 @@
           <w:tcPr>
             <w:tcW w:w="7505" w:type="dxa"/>
           </w:tcPr>
-          <w:p/>
+          <w:p>
+            <w:r>
+              <w:t xml:space="preserve">Eliott – </w:t>
+            </w:r>
+            <w:proofErr w:type="spellStart"/>
+            <w:r>
+              <w:t>Dioussé</w:t>
+            </w:r>
+            <w:proofErr w:type="spellEnd"/>
+            <w:r>
+              <w:t xml:space="preserve"> - Nicola</w:t>
+            </w:r>
+          </w:p>
         </w:tc>
       </w:tr>
       <w:tr>
@@ -87,7 +105,11 @@
           <w:tcPr>
             <w:tcW w:w="7505" w:type="dxa"/>
           </w:tcPr>
-          <w:p/>
+          <w:p>
+            <w:r>
+              <w:t xml:space="preserve"> Immeuble pour habitations et bureaux</w:t>
+            </w:r>
+          </w:p>
         </w:tc>
       </w:tr>
     </w:tbl>
@@ -373,6 +395,34 @@
       <w:r>
         <w:t>Le contenu du livrable sera défini au cours de la semaine.</w:t>
       </w:r>
+    </w:p>
+    <w:p>
+      <w:pPr>
+        <w:pStyle w:val="Corpsdetexte"/>
+      </w:pPr>
+    </w:p>
+    <w:p>
+      <w:pPr>
+        <w:pStyle w:val="Corpsdetexte"/>
+      </w:pPr>
+    </w:p>
+    <w:p>
+      <w:pPr>
+        <w:pStyle w:val="Corpsdetexte"/>
+      </w:pPr>
+    </w:p>
+    <w:p>
+      <w:pPr>
+        <w:pStyle w:val="Corpsdetexte"/>
+      </w:pPr>
+      <w:r>
+        <w:t xml:space="preserve">Lu et approuvé, </w:t>
+      </w:r>
+      <w:r>
+        <w:t>23.01.24, Scherrer Eliott</w:t>
+      </w:r>
+      <w:bookmarkStart w:id="0" w:name="_GoBack"/>
+      <w:bookmarkEnd w:id="0"/>
     </w:p>
     <w:sectPr>
       <w:headerReference w:type="default" r:id="rId8"/>
@@ -387,7 +437,7 @@
 </file>
 
 <file path=word/endnotes.xml><?xml version="1.0" encoding="utf-8"?>
-<w:endnotes xmlns:wpc="http://schemas.microsoft.com/office/word/2010/wordprocessingCanvas" xmlns:cx="http://schemas.microsoft.com/office/drawing/2014/chartex" xmlns:cx1="http://schemas.microsoft.com/office/drawing/2015/9/8/chartex" xmlns:cx2="http://schemas.microsoft.com/office/drawing/2015/10/21/chartex" xmlns:cx3="http://schemas.microsoft.com/office/drawing/2016/5/9/chartex" xmlns:cx4="http://schemas.microsoft.com/office/drawing/2016/5/10/chartex" xmlns:cx5="http://schemas.microsoft.com/office/drawing/2016/5/11/chartex" xmlns:cx6="http://schemas.microsoft.com/office/drawing/2016/5/12/chartex" xmlns:cx7="http://schemas.microsoft.com/office/drawing/2016/5/13/chartex" xmlns:cx8="http://schemas.microsoft.com/office/drawing/2016/5/14/chartex" xmlns:mc="http://schemas.openxmlformats.org/markup-compatibility/2006" xmlns:aink="http://schemas.microsoft.com/office/drawing/2016/ink" xmlns:am3d="http://schemas.microsoft.com/office/drawing/2017/model3d" xmlns:o="urn:schemas-microsoft-com:office:office" xmlns:oel="http://schemas.microsoft.com/office/2019/extlst" xmlns:r="http://schemas.openxmlformats.org/officeDocument/2006/relationships" xmlns:m="http://schemas.openxmlformats.org/officeDocument/2006/math" xmlns:v="urn:schemas-microsoft-com:vml" xmlns:wp14="http://schemas.microsoft.com/office/word/2010/wordprocessingDrawing" xmlns:wp="http://schemas.openxmlformats.org/drawingml/2006/wordprocessingDrawing" xmlns:w10="urn:schemas-microsoft-com:office:word" xmlns:w="http://schemas.openxmlformats.org/wordprocessingml/2006/main" xmlns:w14="http://schemas.microsoft.com/office/word/2010/wordml" xmlns:w15="http://schemas.microsoft.com/office/word/2012/wordml" xmlns:w16cex="http://schemas.microsoft.com/office/word/2018/wordml/cex" xmlns:w16cid="http://schemas.microsoft.com/office/word/2016/wordml/cid" xmlns:w16="http://schemas.microsoft.com/office/word/2018/wordml" xmlns:w16sdtdh="http://schemas.microsoft.com/office/word/2020/wordml/sdtdatahash" xmlns:w16se="http://schemas.microsoft.com/office/word/2015/wordml/symex" xmlns:wpg="http://schemas.microsoft.com/office/word/2010/wordprocessingGroup" xmlns:wpi="http://schemas.microsoft.com/office/word/2010/wordprocessingInk" xmlns:wne="http://schemas.microsoft.com/office/word/2006/wordml" xmlns:wps="http://schemas.microsoft.com/office/word/2010/wordprocessingShape" mc:Ignorable="w14 w15 w16se w16cid w16 w16cex w16sdtdh wp14">
+<w:endnotes xmlns:wpc="http://schemas.microsoft.com/office/word/2010/wordprocessingCanvas" xmlns:cx="http://schemas.microsoft.com/office/drawing/2014/chartex" xmlns:cx1="http://schemas.microsoft.com/office/drawing/2015/9/8/chartex" xmlns:mc="http://schemas.openxmlformats.org/markup-compatibility/2006" xmlns:o="urn:schemas-microsoft-com:office:office" xmlns:r="http://schemas.openxmlformats.org/officeDocument/2006/relationships" xmlns:m="http://schemas.openxmlformats.org/officeDocument/2006/math" xmlns:v="urn:schemas-microsoft-com:vml" xmlns:wp14="http://schemas.microsoft.com/office/word/2010/wordprocessingDrawing" xmlns:wp="http://schemas.openxmlformats.org/drawingml/2006/wordprocessingDrawing" xmlns:w10="urn:schemas-microsoft-com:office:word" xmlns:w="http://schemas.openxmlformats.org/wordprocessingml/2006/main" xmlns:w14="http://schemas.microsoft.com/office/word/2010/wordml" xmlns:w15="http://schemas.microsoft.com/office/word/2012/wordml" xmlns:w16se="http://schemas.microsoft.com/office/word/2015/wordml/symex" xmlns:wpg="http://schemas.microsoft.com/office/word/2010/wordprocessingGroup" xmlns:wpi="http://schemas.microsoft.com/office/word/2010/wordprocessingInk" xmlns:wne="http://schemas.microsoft.com/office/word/2006/wordml" xmlns:wps="http://schemas.microsoft.com/office/word/2010/wordprocessingShape" mc:Ignorable="w14 w15 w16se wp14">
   <w:endnote w:type="separator" w:id="-1">
     <w:p>
       <w:pPr>
@@ -412,7 +462,7 @@
 </file>
 
 <file path=word/footer1.xml><?xml version="1.0" encoding="utf-8"?>
-<w:ftr xmlns:wpc="http://schemas.microsoft.com/office/word/2010/wordprocessingCanvas" xmlns:cx="http://schemas.microsoft.com/office/drawing/2014/chartex" xmlns:cx1="http://schemas.microsoft.com/office/drawing/2015/9/8/chartex" xmlns:cx2="http://schemas.microsoft.com/office/drawing/2015/10/21/chartex" xmlns:cx3="http://schemas.microsoft.com/office/drawing/2016/5/9/chartex" xmlns:cx4="http://schemas.microsoft.com/office/drawing/2016/5/10/chartex" xmlns:cx5="http://schemas.microsoft.com/office/drawing/2016/5/11/chartex" xmlns:cx6="http://schemas.microsoft.com/office/drawing/2016/5/12/chartex" xmlns:cx7="http://schemas.microsoft.com/office/drawing/2016/5/13/chartex" xmlns:cx8="http://schemas.microsoft.com/office/drawing/2016/5/14/chartex" xmlns:mc="http://schemas.openxmlformats.org/markup-compatibility/2006" xmlns:aink="http://schemas.microsoft.com/office/drawing/2016/ink" xmlns:am3d="http://schemas.microsoft.com/office/drawing/2017/model3d" xmlns:o="urn:schemas-microsoft-com:office:office" xmlns:oel="http://schemas.microsoft.com/office/2019/extlst" xmlns:r="http://schemas.openxmlformats.org/officeDocument/2006/relationships" xmlns:m="http://schemas.openxmlformats.org/officeDocument/2006/math" xmlns:v="urn:schemas-microsoft-com:vml" xmlns:wp14="http://schemas.microsoft.com/office/word/2010/wordprocessingDrawing" xmlns:wp="http://schemas.openxmlformats.org/drawingml/2006/wordprocessingDrawing" xmlns:w10="urn:schemas-microsoft-com:office:word" xmlns:w="http://schemas.openxmlformats.org/wordprocessingml/2006/main" xmlns:w14="http://schemas.microsoft.com/office/word/2010/wordml" xmlns:w15="http://schemas.microsoft.com/office/word/2012/wordml" xmlns:w16cex="http://schemas.microsoft.com/office/word/2018/wordml/cex" xmlns:w16cid="http://schemas.microsoft.com/office/word/2016/wordml/cid" xmlns:w16="http://schemas.microsoft.com/office/word/2018/wordml" xmlns:w16sdtdh="http://schemas.microsoft.com/office/word/2020/wordml/sdtdatahash" xmlns:w16se="http://schemas.microsoft.com/office/word/2015/wordml/symex" xmlns:wpg="http://schemas.microsoft.com/office/word/2010/wordprocessingGroup" xmlns:wpi="http://schemas.microsoft.com/office/word/2010/wordprocessingInk" xmlns:wne="http://schemas.microsoft.com/office/word/2006/wordml" xmlns:wps="http://schemas.microsoft.com/office/word/2010/wordprocessingShape" mc:Ignorable="w14 w15 w16se w16cid w16 w16cex w16sdtdh wp14">
+<w:ftr xmlns:wpc="http://schemas.microsoft.com/office/word/2010/wordprocessingCanvas" xmlns:cx="http://schemas.microsoft.com/office/drawing/2014/chartex" xmlns:cx1="http://schemas.microsoft.com/office/drawing/2015/9/8/chartex" xmlns:mc="http://schemas.openxmlformats.org/markup-compatibility/2006" xmlns:o="urn:schemas-microsoft-com:office:office" xmlns:r="http://schemas.openxmlformats.org/officeDocument/2006/relationships" xmlns:m="http://schemas.openxmlformats.org/officeDocument/2006/math" xmlns:v="urn:schemas-microsoft-com:vml" xmlns:wp14="http://schemas.microsoft.com/office/word/2010/wordprocessingDrawing" xmlns:wp="http://schemas.openxmlformats.org/drawingml/2006/wordprocessingDrawing" xmlns:w10="urn:schemas-microsoft-com:office:word" xmlns:w="http://schemas.openxmlformats.org/wordprocessingml/2006/main" xmlns:w14="http://schemas.microsoft.com/office/word/2010/wordml" xmlns:w15="http://schemas.microsoft.com/office/word/2012/wordml" xmlns:w16se="http://schemas.microsoft.com/office/word/2015/wordml/symex" xmlns:wpg="http://schemas.microsoft.com/office/word/2010/wordprocessingGroup" xmlns:wpi="http://schemas.microsoft.com/office/word/2010/wordprocessingInk" xmlns:wne="http://schemas.microsoft.com/office/word/2006/wordml" xmlns:wps="http://schemas.microsoft.com/office/word/2010/wordprocessingShape" mc:Ignorable="w14 w15 w16se wp14">
   <w:sdt>
     <w:sdtPr>
       <w:id w:val="1280682648"/>
@@ -438,6 +488,7 @@
             <w:docPartUnique/>
           </w:docPartObj>
         </w:sdtPr>
+        <w:sdtEndPr/>
         <w:sdtContent>
           <w:p>
             <w:pPr>
@@ -481,7 +532,7 @@
                 <w:noProof/>
                 <w:sz w:val="20"/>
               </w:rPr>
-              <w:t>2</w:t>
+              <w:t>1</w:t>
             </w:r>
             <w:r>
               <w:rPr>
@@ -524,7 +575,7 @@
                 <w:noProof/>
                 <w:sz w:val="20"/>
               </w:rPr>
-              <w:t>3</w:t>
+              <w:t>1</w:t>
             </w:r>
             <w:r>
               <w:rPr>
@@ -605,7 +656,7 @@
 </file>
 
 <file path=word/footnotes.xml><?xml version="1.0" encoding="utf-8"?>
-<w:footnotes xmlns:wpc="http://schemas.microsoft.com/office/word/2010/wordprocessingCanvas" xmlns:cx="http://schemas.microsoft.com/office/drawing/2014/chartex" xmlns:cx1="http://schemas.microsoft.com/office/drawing/2015/9/8/chartex" xmlns:cx2="http://schemas.microsoft.com/office/drawing/2015/10/21/chartex" xmlns:cx3="http://schemas.microsoft.com/office/drawing/2016/5/9/chartex" xmlns:cx4="http://schemas.microsoft.com/office/drawing/2016/5/10/chartex" xmlns:cx5="http://schemas.microsoft.com/office/drawing/2016/5/11/chartex" xmlns:cx6="http://schemas.microsoft.com/office/drawing/2016/5/12/chartex" xmlns:cx7="http://schemas.microsoft.com/office/drawing/2016/5/13/chartex" xmlns:cx8="http://schemas.microsoft.com/office/drawing/2016/5/14/chartex" xmlns:mc="http://schemas.openxmlformats.org/markup-compatibility/2006" xmlns:aink="http://schemas.microsoft.com/office/drawing/2016/ink" xmlns:am3d="http://schemas.microsoft.com/office/drawing/2017/model3d" xmlns:o="urn:schemas-microsoft-com:office:office" xmlns:oel="http://schemas.microsoft.com/office/2019/extlst" xmlns:r="http://schemas.openxmlformats.org/officeDocument/2006/relationships" xmlns:m="http://schemas.openxmlformats.org/officeDocument/2006/math" xmlns:v="urn:schemas-microsoft-com:vml" xmlns:wp14="http://schemas.microsoft.com/office/word/2010/wordprocessingDrawing" xmlns:wp="http://schemas.openxmlformats.org/drawingml/2006/wordprocessingDrawing" xmlns:w10="urn:schemas-microsoft-com:office:word" xmlns:w="http://schemas.openxmlformats.org/wordprocessingml/2006/main" xmlns:w14="http://schemas.microsoft.com/office/word/2010/wordml" xmlns:w15="http://schemas.microsoft.com/office/word/2012/wordml" xmlns:w16cex="http://schemas.microsoft.com/office/word/2018/wordml/cex" xmlns:w16cid="http://schemas.microsoft.com/office/word/2016/wordml/cid" xmlns:w16="http://schemas.microsoft.com/office/word/2018/wordml" xmlns:w16sdtdh="http://schemas.microsoft.com/office/word/2020/wordml/sdtdatahash" xmlns:w16se="http://schemas.microsoft.com/office/word/2015/wordml/symex" xmlns:wpg="http://schemas.microsoft.com/office/word/2010/wordprocessingGroup" xmlns:wpi="http://schemas.microsoft.com/office/word/2010/wordprocessingInk" xmlns:wne="http://schemas.microsoft.com/office/word/2006/wordml" xmlns:wps="http://schemas.microsoft.com/office/word/2010/wordprocessingShape" mc:Ignorable="w14 w15 w16se w16cid w16 w16cex w16sdtdh wp14">
+<w:footnotes xmlns:wpc="http://schemas.microsoft.com/office/word/2010/wordprocessingCanvas" xmlns:cx="http://schemas.microsoft.com/office/drawing/2014/chartex" xmlns:cx1="http://schemas.microsoft.com/office/drawing/2015/9/8/chartex" xmlns:mc="http://schemas.openxmlformats.org/markup-compatibility/2006" xmlns:o="urn:schemas-microsoft-com:office:office" xmlns:r="http://schemas.openxmlformats.org/officeDocument/2006/relationships" xmlns:m="http://schemas.openxmlformats.org/officeDocument/2006/math" xmlns:v="urn:schemas-microsoft-com:vml" xmlns:wp14="http://schemas.microsoft.com/office/word/2010/wordprocessingDrawing" xmlns:wp="http://schemas.openxmlformats.org/drawingml/2006/wordprocessingDrawing" xmlns:w10="urn:schemas-microsoft-com:office:word" xmlns:w="http://schemas.openxmlformats.org/wordprocessingml/2006/main" xmlns:w14="http://schemas.microsoft.com/office/word/2010/wordml" xmlns:w15="http://schemas.microsoft.com/office/word/2012/wordml" xmlns:w16se="http://schemas.microsoft.com/office/word/2015/wordml/symex" xmlns:wpg="http://schemas.microsoft.com/office/word/2010/wordprocessingGroup" xmlns:wpi="http://schemas.microsoft.com/office/word/2010/wordprocessingInk" xmlns:wne="http://schemas.microsoft.com/office/word/2006/wordml" xmlns:wps="http://schemas.microsoft.com/office/word/2010/wordprocessingShape" mc:Ignorable="w14 w15 w16se wp14">
   <w:footnote w:type="separator" w:id="-1">
     <w:p>
       <w:pPr>
@@ -630,7 +681,7 @@
 </file>
 
 <file path=word/header1.xml><?xml version="1.0" encoding="utf-8"?>
-<w:hdr xmlns:wpc="http://schemas.microsoft.com/office/word/2010/wordprocessingCanvas" xmlns:cx="http://schemas.microsoft.com/office/drawing/2014/chartex" xmlns:cx1="http://schemas.microsoft.com/office/drawing/2015/9/8/chartex" xmlns:cx2="http://schemas.microsoft.com/office/drawing/2015/10/21/chartex" xmlns:cx3="http://schemas.microsoft.com/office/drawing/2016/5/9/chartex" xmlns:cx4="http://schemas.microsoft.com/office/drawing/2016/5/10/chartex" xmlns:cx5="http://schemas.microsoft.com/office/drawing/2016/5/11/chartex" xmlns:cx6="http://schemas.microsoft.com/office/drawing/2016/5/12/chartex" xmlns:cx7="http://schemas.microsoft.com/office/drawing/2016/5/13/chartex" xmlns:cx8="http://schemas.microsoft.com/office/drawing/2016/5/14/chartex" xmlns:mc="http://schemas.openxmlformats.org/markup-compatibility/2006" xmlns:aink="http://schemas.microsoft.com/office/drawing/2016/ink" xmlns:am3d="http://schemas.microsoft.com/office/drawing/2017/model3d" xmlns:o="urn:schemas-microsoft-com:office:office" xmlns:oel="http://schemas.microsoft.com/office/2019/extlst" xmlns:r="http://schemas.openxmlformats.org/officeDocument/2006/relationships" xmlns:m="http://schemas.openxmlformats.org/officeDocument/2006/math" xmlns:v="urn:schemas-microsoft-com:vml" xmlns:wp14="http://schemas.microsoft.com/office/word/2010/wordprocessingDrawing" xmlns:wp="http://schemas.openxmlformats.org/drawingml/2006/wordprocessingDrawing" xmlns:w10="urn:schemas-microsoft-com:office:word" xmlns:w="http://schemas.openxmlformats.org/wordprocessingml/2006/main" xmlns:w14="http://schemas.microsoft.com/office/word/2010/wordml" xmlns:w15="http://schemas.microsoft.com/office/word/2012/wordml" xmlns:w16cex="http://schemas.microsoft.com/office/word/2018/wordml/cex" xmlns:w16cid="http://schemas.microsoft.com/office/word/2016/wordml/cid" xmlns:w16="http://schemas.microsoft.com/office/word/2018/wordml" xmlns:w16sdtdh="http://schemas.microsoft.com/office/word/2020/wordml/sdtdatahash" xmlns:w16se="http://schemas.microsoft.com/office/word/2015/wordml/symex" xmlns:wpg="http://schemas.microsoft.com/office/word/2010/wordprocessingGroup" xmlns:wpi="http://schemas.microsoft.com/office/word/2010/wordprocessingInk" xmlns:wne="http://schemas.microsoft.com/office/word/2006/wordml" xmlns:wps="http://schemas.microsoft.com/office/word/2010/wordprocessingShape" mc:Ignorable="w14 w15 w16se w16cid w16 w16cex w16sdtdh wp14">
+<w:hdr xmlns:wpc="http://schemas.microsoft.com/office/word/2010/wordprocessingCanvas" xmlns:cx="http://schemas.microsoft.com/office/drawing/2014/chartex" xmlns:cx1="http://schemas.microsoft.com/office/drawing/2015/9/8/chartex" xmlns:mc="http://schemas.openxmlformats.org/markup-compatibility/2006" xmlns:o="urn:schemas-microsoft-com:office:office" xmlns:r="http://schemas.openxmlformats.org/officeDocument/2006/relationships" xmlns:m="http://schemas.openxmlformats.org/officeDocument/2006/math" xmlns:v="urn:schemas-microsoft-com:vml" xmlns:wp14="http://schemas.microsoft.com/office/word/2010/wordprocessingDrawing" xmlns:wp="http://schemas.openxmlformats.org/drawingml/2006/wordprocessingDrawing" xmlns:w10="urn:schemas-microsoft-com:office:word" xmlns:w="http://schemas.openxmlformats.org/wordprocessingml/2006/main" xmlns:w14="http://schemas.microsoft.com/office/word/2010/wordml" xmlns:w15="http://schemas.microsoft.com/office/word/2012/wordml" xmlns:w16se="http://schemas.microsoft.com/office/word/2015/wordml/symex" xmlns:wpg="http://schemas.microsoft.com/office/word/2010/wordprocessingGroup" xmlns:wpi="http://schemas.microsoft.com/office/word/2010/wordprocessingInk" xmlns:wne="http://schemas.microsoft.com/office/word/2006/wordml" xmlns:wps="http://schemas.microsoft.com/office/word/2010/wordprocessingShape" mc:Ignorable="w14 w15 w16se wp14">
   <w:p>
     <w:pPr>
       <w:pStyle w:val="En-tte"/>
@@ -719,7 +770,7 @@
 </file>
 
 <file path=word/numbering.xml><?xml version="1.0" encoding="utf-8"?>
-<w:numbering xmlns:wpc="http://schemas.microsoft.com/office/word/2010/wordprocessingCanvas" xmlns:cx="http://schemas.microsoft.com/office/drawing/2014/chartex" xmlns:cx1="http://schemas.microsoft.com/office/drawing/2015/9/8/chartex" xmlns:cx2="http://schemas.microsoft.com/office/drawing/2015/10/21/chartex" xmlns:cx3="http://schemas.microsoft.com/office/drawing/2016/5/9/chartex" xmlns:cx4="http://schemas.microsoft.com/office/drawing/2016/5/10/chartex" xmlns:cx5="http://schemas.microsoft.com/office/drawing/2016/5/11/chartex" xmlns:cx6="http://schemas.microsoft.com/office/drawing/2016/5/12/chartex" xmlns:cx7="http://schemas.microsoft.com/office/drawing/2016/5/13/chartex" xmlns:cx8="http://schemas.microsoft.com/office/drawing/2016/5/14/chartex" xmlns:mc="http://schemas.openxmlformats.org/markup-compatibility/2006" xmlns:aink="http://schemas.microsoft.com/office/drawing/2016/ink" xmlns:am3d="http://schemas.microsoft.com/office/drawing/2017/model3d" xmlns:o="urn:schemas-microsoft-com:office:office" xmlns:oel="http://schemas.microsoft.com/office/2019/extlst" xmlns:r="http://schemas.openxmlformats.org/officeDocument/2006/relationships" xmlns:m="http://schemas.openxmlformats.org/officeDocument/2006/math" xmlns:v="urn:schemas-microsoft-com:vml" xmlns:wp14="http://schemas.microsoft.com/office/word/2010/wordprocessingDrawing" xmlns:wp="http://schemas.openxmlformats.org/drawingml/2006/wordprocessingDrawing" xmlns:w10="urn:schemas-microsoft-com:office:word" xmlns:w="http://schemas.openxmlformats.org/wordprocessingml/2006/main" xmlns:w14="http://schemas.microsoft.com/office/word/2010/wordml" xmlns:w15="http://schemas.microsoft.com/office/word/2012/wordml" xmlns:w16cex="http://schemas.microsoft.com/office/word/2018/wordml/cex" xmlns:w16cid="http://schemas.microsoft.com/office/word/2016/wordml/cid" xmlns:w16="http://schemas.microsoft.com/office/word/2018/wordml" xmlns:w16sdtdh="http://schemas.microsoft.com/office/word/2020/wordml/sdtdatahash" xmlns:w16se="http://schemas.microsoft.com/office/word/2015/wordml/symex" xmlns:wpg="http://schemas.microsoft.com/office/word/2010/wordprocessingGroup" xmlns:wpi="http://schemas.microsoft.com/office/word/2010/wordprocessingInk" xmlns:wne="http://schemas.microsoft.com/office/word/2006/wordml" xmlns:wps="http://schemas.microsoft.com/office/word/2010/wordprocessingShape" mc:Ignorable="w14 w15 w16se w16cid w16 w16cex w16sdtdh wp14">
+<w:numbering xmlns:wpc="http://schemas.microsoft.com/office/word/2010/wordprocessingCanvas" xmlns:cx="http://schemas.microsoft.com/office/drawing/2014/chartex" xmlns:cx1="http://schemas.microsoft.com/office/drawing/2015/9/8/chartex" xmlns:mc="http://schemas.openxmlformats.org/markup-compatibility/2006" xmlns:o="urn:schemas-microsoft-com:office:office" xmlns:r="http://schemas.openxmlformats.org/officeDocument/2006/relationships" xmlns:m="http://schemas.openxmlformats.org/officeDocument/2006/math" xmlns:v="urn:schemas-microsoft-com:vml" xmlns:wp14="http://schemas.microsoft.com/office/word/2010/wordprocessingDrawing" xmlns:wp="http://schemas.openxmlformats.org/drawingml/2006/wordprocessingDrawing" xmlns:w10="urn:schemas-microsoft-com:office:word" xmlns:w="http://schemas.openxmlformats.org/wordprocessingml/2006/main" xmlns:w14="http://schemas.microsoft.com/office/word/2010/wordml" xmlns:w15="http://schemas.microsoft.com/office/word/2012/wordml" xmlns:w16se="http://schemas.microsoft.com/office/word/2015/wordml/symex" xmlns:wpg="http://schemas.microsoft.com/office/word/2010/wordprocessingGroup" xmlns:wpi="http://schemas.microsoft.com/office/word/2010/wordprocessingInk" xmlns:wne="http://schemas.microsoft.com/office/word/2006/wordml" xmlns:wps="http://schemas.microsoft.com/office/word/2010/wordprocessingShape" mc:Ignorable="w14 w15 w16se wp14">
   <w:abstractNum w:abstractNumId="0" w15:restartNumberingAfterBreak="0">
     <w:nsid w:val="04EC7F62"/>
     <w:multiLevelType w:val="hybridMultilevel"/>
@@ -2052,47 +2103,47 @@
       </w:rPr>
     </w:lvl>
   </w:abstractNum>
-  <w:num w:numId="1" w16cid:durableId="955989311">
+  <w:num w:numId="1">
     <w:abstractNumId w:val="6"/>
   </w:num>
-  <w:num w:numId="2" w16cid:durableId="1088380508">
+  <w:num w:numId="2">
     <w:abstractNumId w:val="7"/>
   </w:num>
-  <w:num w:numId="3" w16cid:durableId="2010398893">
+  <w:num w:numId="3">
     <w:abstractNumId w:val="5"/>
   </w:num>
-  <w:num w:numId="4" w16cid:durableId="355010345">
+  <w:num w:numId="4">
     <w:abstractNumId w:val="10"/>
   </w:num>
-  <w:num w:numId="5" w16cid:durableId="2018462433">
+  <w:num w:numId="5">
     <w:abstractNumId w:val="3"/>
   </w:num>
-  <w:num w:numId="6" w16cid:durableId="170723920">
+  <w:num w:numId="6">
     <w:abstractNumId w:val="0"/>
   </w:num>
-  <w:num w:numId="7" w16cid:durableId="561646189">
+  <w:num w:numId="7">
     <w:abstractNumId w:val="9"/>
   </w:num>
-  <w:num w:numId="8" w16cid:durableId="306058015">
+  <w:num w:numId="8">
     <w:abstractNumId w:val="3"/>
   </w:num>
-  <w:num w:numId="9" w16cid:durableId="1336151756">
+  <w:num w:numId="9">
     <w:abstractNumId w:val="8"/>
   </w:num>
-  <w:num w:numId="10" w16cid:durableId="1514415473">
+  <w:num w:numId="10">
     <w:abstractNumId w:val="1"/>
   </w:num>
-  <w:num w:numId="11" w16cid:durableId="563568897">
+  <w:num w:numId="11">
     <w:abstractNumId w:val="2"/>
   </w:num>
-  <w:num w:numId="12" w16cid:durableId="782459155">
+  <w:num w:numId="12">
     <w:abstractNumId w:val="4"/>
   </w:num>
 </w:numbering>
 </file>
 
 <file path=word/styles.xml><?xml version="1.0" encoding="utf-8"?>
-<w:styles xmlns:mc="http://schemas.openxmlformats.org/markup-compatibility/2006" xmlns:r="http://schemas.openxmlformats.org/officeDocument/2006/relationships" xmlns:w="http://schemas.openxmlformats.org/wordprocessingml/2006/main" xmlns:w14="http://schemas.microsoft.com/office/word/2010/wordml" xmlns:w15="http://schemas.microsoft.com/office/word/2012/wordml" xmlns:w16cex="http://schemas.microsoft.com/office/word/2018/wordml/cex" xmlns:w16cid="http://schemas.microsoft.com/office/word/2016/wordml/cid" xmlns:w16="http://schemas.microsoft.com/office/word/2018/wordml" xmlns:w16sdtdh="http://schemas.microsoft.com/office/word/2020/wordml/sdtdatahash" xmlns:w16se="http://schemas.microsoft.com/office/word/2015/wordml/symex" mc:Ignorable="w14 w15 w16se w16cid w16 w16cex w16sdtdh">
+<w:styles xmlns:mc="http://schemas.openxmlformats.org/markup-compatibility/2006" xmlns:r="http://schemas.openxmlformats.org/officeDocument/2006/relationships" xmlns:w="http://schemas.openxmlformats.org/wordprocessingml/2006/main" xmlns:w14="http://schemas.microsoft.com/office/word/2010/wordml" xmlns:w15="http://schemas.microsoft.com/office/word/2012/wordml" xmlns:w16se="http://schemas.microsoft.com/office/word/2015/wordml/symex" mc:Ignorable="w14 w15 w16se">
   <w:docDefaults>
     <w:rPrDefault>
       <w:rPr>
@@ -2108,7 +2159,7 @@
       </w:pPr>
     </w:pPrDefault>
   </w:docDefaults>
-  <w:latentStyles w:defLockedState="0" w:defUIPriority="99" w:defSemiHidden="0" w:defUnhideWhenUsed="0" w:defQFormat="0" w:count="376">
+  <w:latentStyles w:defLockedState="0" w:defUIPriority="99" w:defSemiHidden="0" w:defUnhideWhenUsed="0" w:defQFormat="0" w:count="371">
     <w:lsdException w:name="Normal" w:uiPriority="0" w:qFormat="1"/>
     <w:lsdException w:name="heading 1" w:uiPriority="0" w:qFormat="1"/>
     <w:lsdException w:name="heading 2" w:semiHidden="1" w:uiPriority="0" w:unhideWhenUsed="1" w:qFormat="1"/>
@@ -2480,11 +2531,6 @@
     <w:lsdException w:name="List Table 5 Dark Accent 6" w:uiPriority="50"/>
     <w:lsdException w:name="List Table 6 Colorful Accent 6" w:uiPriority="51"/>
     <w:lsdException w:name="List Table 7 Colorful Accent 6" w:uiPriority="52"/>
-    <w:lsdException w:name="Mention" w:semiHidden="1" w:unhideWhenUsed="1"/>
-    <w:lsdException w:name="Smart Hyperlink" w:semiHidden="1" w:unhideWhenUsed="1"/>
-    <w:lsdException w:name="Hashtag" w:semiHidden="1" w:unhideWhenUsed="1"/>
-    <w:lsdException w:name="Unresolved Mention" w:semiHidden="1" w:unhideWhenUsed="1"/>
-    <w:lsdException w:name="Smart Link" w:semiHidden="1" w:unhideWhenUsed="1"/>
   </w:latentStyles>
   <w:style w:type="paragraph" w:default="1" w:styleId="Normal">
     <w:name w:val="Normal"/>
@@ -3178,7 +3224,7 @@
       <w:lang w:val="en-GB" w:eastAsia="en-GB"/>
     </w:rPr>
   </w:style>
-  <w:style w:type="character" w:styleId="Mentionnonrsolue">
+  <w:style w:type="character" w:customStyle="1" w:styleId="UnresolvedMention">
     <w:name w:val="Unresolved Mention"/>
     <w:basedOn w:val="Policepardfaut"/>
     <w:uiPriority w:val="99"/>
@@ -3508,7 +3554,7 @@
 </file>
 
 <file path=customXml/itemProps1.xml><?xml version="1.0" encoding="utf-8"?>
-<ds:datastoreItem xmlns:ds="http://schemas.openxmlformats.org/officeDocument/2006/customXml" ds:itemID="{37F969D0-ED5D-453D-BE39-53E68ADFDDA3}">
+<ds:datastoreItem xmlns:ds="http://schemas.openxmlformats.org/officeDocument/2006/customXml" ds:itemID="{C28D1557-4888-4964-A676-57488A664E7F}">
   <ds:schemaRefs>
     <ds:schemaRef ds:uri="http://schemas.openxmlformats.org/officeDocument/2006/bibliography"/>
   </ds:schemaRefs>

</xml_diff>